<commit_message>
make updates to dates, add book chapter
</commit_message>
<xml_diff>
--- a/Updated_Biosketch_BMA.docx
+++ b/Updated_Biosketch_BMA.docx
@@ -126,14 +126,12 @@
         </w:rPr>
         <w:t xml:space="preserve"> </w:t>
       </w:r>
-      <w:proofErr w:type="spellStart"/>
       <w:r>
         <w:rPr>
           <w:sz w:val="22"/>
         </w:rPr>
         <w:t>BrianMAnderson</w:t>
       </w:r>
-      <w:proofErr w:type="spellEnd"/>
     </w:p>
     <w:p>
       <w:pPr>
@@ -704,8 +702,6 @@
                 <w:szCs w:val="22"/>
               </w:rPr>
             </w:pPr>
-            <w:proofErr w:type="spellStart"/>
-            <w:proofErr w:type="gramStart"/>
             <w:r>
               <w:rPr>
                 <w:sz w:val="22"/>
@@ -713,8 +709,6 @@
               </w:rPr>
               <w:t>Ph.D</w:t>
             </w:r>
-            <w:proofErr w:type="spellEnd"/>
-            <w:proofErr w:type="gramEnd"/>
           </w:p>
         </w:tc>
         <w:tc>
@@ -734,7 +728,13 @@
               <w:rPr>
                 <w:szCs w:val="22"/>
               </w:rPr>
-              <w:t>9/</w:t>
+              <w:t>7</w:t>
+            </w:r>
+            <w:r>
+              <w:rPr>
+                <w:szCs w:val="22"/>
+              </w:rPr>
+              <w:t>/</w:t>
             </w:r>
             <w:r>
               <w:rPr>
@@ -779,7 +779,13 @@
               <w:rPr>
                 <w:szCs w:val="22"/>
               </w:rPr>
-              <w:t>10/</w:t>
+              <w:t>5</w:t>
+            </w:r>
+            <w:r>
+              <w:rPr>
+                <w:szCs w:val="22"/>
+              </w:rPr>
+              <w:t>/</w:t>
             </w:r>
             <w:r>
               <w:rPr>
@@ -791,7 +797,7 @@
               <w:rPr>
                 <w:szCs w:val="22"/>
               </w:rPr>
-              <w:t>17</w:t>
+              <w:t>21</w:t>
             </w:r>
           </w:p>
           <w:p>
@@ -1047,7 +1053,7 @@
                 <w:sz w:val="22"/>
                 <w:szCs w:val="22"/>
               </w:rPr>
-              <w:t>07/2023</w:t>
+              <w:t>7/2023</w:t>
             </w:r>
           </w:p>
         </w:tc>
@@ -1446,15 +1452,7 @@
       </w:r>
       <w:r>
         <w:tab/>
-        <w:t xml:space="preserve">AAPM </w:t>
-      </w:r>
-      <w:proofErr w:type="spellStart"/>
-      <w:r>
-        <w:t>WizKids</w:t>
-      </w:r>
-      <w:proofErr w:type="spellEnd"/>
-      <w:r>
-        <w:t xml:space="preserve"> educator</w:t>
+        <w:t>AAPM WizKids educator</w:t>
       </w:r>
     </w:p>
     <w:p>
@@ -1774,10 +1772,7 @@
         <w:keepLines/>
       </w:pPr>
       <w:r>
-        <w:t>201</w:t>
-      </w:r>
-      <w:r>
-        <w:t>3</w:t>
+        <w:t>2013</w:t>
       </w:r>
       <w:r>
         <w:tab/>
@@ -1833,15 +1828,7 @@
     <w:p/>
     <w:p>
       <w:r>
-        <w:t xml:space="preserve">I first became interested in machine learning during my master’s work in 2015. The goal of my project was to create an </w:t>
-      </w:r>
-      <w:proofErr w:type="spellStart"/>
-      <w:r>
-        <w:t>autocontouring</w:t>
-      </w:r>
-      <w:proofErr w:type="spellEnd"/>
-      <w:r>
-        <w:t xml:space="preserve"> system which would accurately identify and differentiate cervical cancer nodes on non-contrast CT images. This work was important namely because 70% of the incidence and mortality burden of cervical cancer occurs in low- and middle-income countries where PET and contrast-CT images are not often available.</w:t>
+        <w:t>I first became interested in machine learning during my master’s work in 2015. The goal of my project was to create an autocontouring system which would accurately identify and differentiate cervical cancer nodes on non-contrast CT images. This work was important namely because 70% of the incidence and mortality burden of cervical cancer occurs in low- and middle-income countries where PET and contrast-CT images are not often available.</w:t>
       </w:r>
       <w:r>
         <w:t xml:space="preserve"> </w:t>
@@ -1964,25 +1951,7 @@
           <w:bCs/>
           <w:color w:val="000000" w:themeColor="text1"/>
         </w:rPr>
-        <w:t xml:space="preserve"> Zhang L, Rhee D.J, Nguyen C., Netherton T., Yang J., Brock K., </w:t>
-      </w:r>
-      <w:proofErr w:type="spellStart"/>
-      <w:r>
-        <w:rPr>
-          <w:rFonts w:cs="Arial"/>
-          <w:bCs/>
-          <w:color w:val="000000" w:themeColor="text1"/>
-        </w:rPr>
-        <w:t>Jhingran</w:t>
-      </w:r>
-      <w:proofErr w:type="spellEnd"/>
-      <w:r>
-        <w:rPr>
-          <w:rFonts w:cs="Arial"/>
-          <w:bCs/>
-          <w:color w:val="000000" w:themeColor="text1"/>
-        </w:rPr>
-        <w:t xml:space="preserve"> A., Simonds H., Klopp A., Beadle B. M., Court L., Cardenas C. </w:t>
+        <w:t xml:space="preserve"> Zhang L, Rhee D.J, Nguyen C., Netherton T., Yang J., Brock K., Jhingran A., Simonds H., Klopp A., Beadle B. M., Court L., Cardenas C. </w:t>
       </w:r>
       <w:r>
         <w:rPr>
@@ -2045,43 +2014,7 @@
           <w:i/>
           <w:color w:val="000000" w:themeColor="text1"/>
         </w:rPr>
-        <w:t xml:space="preserve">Simple Python Module for </w:t>
-      </w:r>
-      <w:proofErr w:type="spellStart"/>
-      <w:r>
-        <w:rPr>
-          <w:rFonts w:cs="Arial"/>
-          <w:i/>
-          <w:color w:val="000000" w:themeColor="text1"/>
-        </w:rPr>
-        <w:t>Dicom</w:t>
-      </w:r>
-      <w:proofErr w:type="spellEnd"/>
-      <w:r>
-        <w:rPr>
-          <w:rFonts w:cs="Arial"/>
-          <w:i/>
-          <w:color w:val="000000" w:themeColor="text1"/>
-        </w:rPr>
-        <w:t xml:space="preserve"> and RT: Conversions to Images and Masks, and Predictions to </w:t>
-      </w:r>
-      <w:proofErr w:type="spellStart"/>
-      <w:r>
-        <w:rPr>
-          <w:rFonts w:cs="Arial"/>
-          <w:i/>
-          <w:color w:val="000000" w:themeColor="text1"/>
-        </w:rPr>
-        <w:t>Dicom</w:t>
-      </w:r>
-      <w:proofErr w:type="spellEnd"/>
-      <w:r>
-        <w:rPr>
-          <w:rFonts w:cs="Arial"/>
-          <w:i/>
-          <w:color w:val="000000" w:themeColor="text1"/>
-        </w:rPr>
-        <w:t>-RT Structures</w:t>
+        <w:t>Simple Python Module for Dicom and RT: Conversions to Images and Masks, and Predictions to Dicom-RT Structures</w:t>
       </w:r>
       <w:r>
         <w:rPr>
@@ -2127,43 +2060,7 @@
           <w:bCs/>
           <w:color w:val="000000" w:themeColor="text1"/>
         </w:rPr>
-        <w:t xml:space="preserve">, Yu ZH, Gobeli M, </w:t>
-      </w:r>
-      <w:proofErr w:type="spellStart"/>
-      <w:r>
-        <w:rPr>
-          <w:rFonts w:cs="Arial"/>
-          <w:bCs/>
-          <w:color w:val="000000" w:themeColor="text1"/>
-        </w:rPr>
-        <w:t>Cazoulat</w:t>
-      </w:r>
-      <w:proofErr w:type="spellEnd"/>
-      <w:r>
-        <w:rPr>
-          <w:rFonts w:cs="Arial"/>
-          <w:bCs/>
-          <w:color w:val="000000" w:themeColor="text1"/>
-        </w:rPr>
-        <w:t xml:space="preserve"> G, Söderberg J, Samuelsson E, Lidberg D, Ward C, Taku N, Cardenas C, Rhee DJ, Venkatesan AM, Peterson CB, Court L, Svensson S, </w:t>
-      </w:r>
-      <w:proofErr w:type="spellStart"/>
-      <w:r>
-        <w:rPr>
-          <w:rFonts w:cs="Arial"/>
-          <w:bCs/>
-          <w:color w:val="000000" w:themeColor="text1"/>
-        </w:rPr>
-        <w:t>Löfman</w:t>
-      </w:r>
-      <w:proofErr w:type="spellEnd"/>
-      <w:r>
-        <w:rPr>
-          <w:rFonts w:cs="Arial"/>
-          <w:bCs/>
-          <w:color w:val="000000" w:themeColor="text1"/>
-        </w:rPr>
-        <w:t xml:space="preserve"> F, Klopp AH, Brock KK</w:t>
+        <w:t>, Yu ZH, Gobeli M, Cazoulat G, Söderberg J, Samuelsson E, Lidberg D, Ward C, Taku N, Cardenas C, Rhee DJ, Venkatesan AM, Peterson CB, Court L, Svensson S, Löfman F, Klopp AH, Brock KK</w:t>
       </w:r>
       <w:r>
         <w:rPr>
@@ -2223,25 +2120,7 @@
           <w:bCs/>
           <w:color w:val="000000" w:themeColor="text1"/>
         </w:rPr>
-        <w:t xml:space="preserve">, Lin EY, Cardenas CE, Gress DA, Erwin WD, </w:t>
-      </w:r>
-      <w:proofErr w:type="spellStart"/>
-      <w:r>
-        <w:rPr>
-          <w:rFonts w:cs="Arial"/>
-          <w:bCs/>
-          <w:color w:val="000000" w:themeColor="text1"/>
-        </w:rPr>
-        <w:t>Odisio</w:t>
-      </w:r>
-      <w:proofErr w:type="spellEnd"/>
-      <w:r>
-        <w:rPr>
-          <w:rFonts w:cs="Arial"/>
-          <w:bCs/>
-          <w:color w:val="000000" w:themeColor="text1"/>
-        </w:rPr>
-        <w:t xml:space="preserve"> BC, Koay EJ, Brock KK</w:t>
+        <w:t>, Lin EY, Cardenas CE, Gress DA, Erwin WD, Odisio BC, Koay EJ, Brock KK</w:t>
       </w:r>
       <w:r>
         <w:rPr>
@@ -4417,15 +4296,6 @@
 </file>
 
 <file path=customXml/item2.xml><?xml version="1.0" encoding="utf-8"?>
-<p:properties xmlns:p="http://schemas.microsoft.com/office/2006/metadata/properties" xmlns:xsi="http://www.w3.org/2001/XMLSchema-instance" xmlns:pc="http://schemas.microsoft.com/office/infopath/2007/PartnerControls">
-  <documentManagement>
-    <_ip_UnifiedCompliancePolicyUIAction xmlns="http://schemas.microsoft.com/sharepoint/v3" xsi:nil="true"/>
-    <_ip_UnifiedCompliancePolicyProperties xmlns="http://schemas.microsoft.com/sharepoint/v3" xsi:nil="true"/>
-  </documentManagement>
-</p:properties>
-</file>
-
-<file path=customXml/item3.xml><?xml version="1.0" encoding="utf-8"?>
 <ct:contentTypeSchema xmlns:ct="http://schemas.microsoft.com/office/2006/metadata/contentType" xmlns:ma="http://schemas.microsoft.com/office/2006/metadata/properties/metaAttributes" ct:_="" ma:_="" ma:contentTypeName="Document" ma:contentTypeID="0x01010027100C7699C73A498CB057F667D9CD99" ma:contentTypeVersion="14" ma:contentTypeDescription="Create a new document." ma:contentTypeScope="" ma:versionID="da1b2f359c56964e8a9e5ba2f4a7bb8e">
   <xsd:schema xmlns:xsd="http://www.w3.org/2001/XMLSchema" xmlns:xs="http://www.w3.org/2001/XMLSchema" xmlns:p="http://schemas.microsoft.com/office/2006/metadata/properties" xmlns:ns1="http://schemas.microsoft.com/sharepoint/v3" xmlns:ns3="0b516ab0-04e4-4c88-99cd-523706b96b1a" xmlns:ns4="589fc4a7-9825-4918-b2d3-6237c872ffbf" targetNamespace="http://schemas.microsoft.com/office/2006/metadata/properties" ma:root="true" ma:fieldsID="13579475e6e87a3a4fadde96db207311" ns1:_="" ns3:_="" ns4:_="">
     <xsd:import namespace="http://schemas.microsoft.com/sharepoint/v3"/>
@@ -4659,6 +4529,15 @@
 </ct:contentTypeSchema>
 </file>
 
+<file path=customXml/item3.xml><?xml version="1.0" encoding="utf-8"?>
+<p:properties xmlns:p="http://schemas.microsoft.com/office/2006/metadata/properties" xmlns:xsi="http://www.w3.org/2001/XMLSchema-instance" xmlns:pc="http://schemas.microsoft.com/office/infopath/2007/PartnerControls">
+  <documentManagement>
+    <_ip_UnifiedCompliancePolicyUIAction xmlns="http://schemas.microsoft.com/sharepoint/v3" xsi:nil="true"/>
+    <_ip_UnifiedCompliancePolicyProperties xmlns="http://schemas.microsoft.com/sharepoint/v3" xsi:nil="true"/>
+  </documentManagement>
+</p:properties>
+</file>
+
 <file path=customXml/itemProps1.xml><?xml version="1.0" encoding="utf-8"?>
 <ds:datastoreItem xmlns:ds="http://schemas.openxmlformats.org/officeDocument/2006/customXml" ds:itemID="{3A4A9A40-AA55-4CBA-93F5-B14C65A49478}">
   <ds:schemaRefs>
@@ -4668,16 +4547,6 @@
 </file>
 
 <file path=customXml/itemProps2.xml><?xml version="1.0" encoding="utf-8"?>
-<ds:datastoreItem xmlns:ds="http://schemas.openxmlformats.org/officeDocument/2006/customXml" ds:itemID="{2A76CE26-06FF-4835-817C-1A5CD3E7E1B8}">
-  <ds:schemaRefs>
-    <ds:schemaRef ds:uri="http://schemas.microsoft.com/office/2006/metadata/properties"/>
-    <ds:schemaRef ds:uri="http://schemas.microsoft.com/office/infopath/2007/PartnerControls"/>
-    <ds:schemaRef ds:uri="http://schemas.microsoft.com/sharepoint/v3"/>
-  </ds:schemaRefs>
-</ds:datastoreItem>
-</file>
-
-<file path=customXml/itemProps3.xml><?xml version="1.0" encoding="utf-8"?>
 <ds:datastoreItem xmlns:ds="http://schemas.openxmlformats.org/officeDocument/2006/customXml" ds:itemID="{89D37666-E58B-431B-B07E-592DB74D629B}">
   <ds:schemaRefs>
     <ds:schemaRef ds:uri="http://schemas.microsoft.com/office/2006/metadata/contentType"/>
@@ -4697,6 +4566,16 @@
 </ds:datastoreItem>
 </file>
 
+<file path=customXml/itemProps3.xml><?xml version="1.0" encoding="utf-8"?>
+<ds:datastoreItem xmlns:ds="http://schemas.openxmlformats.org/officeDocument/2006/customXml" ds:itemID="{2A76CE26-06FF-4835-817C-1A5CD3E7E1B8}">
+  <ds:schemaRefs>
+    <ds:schemaRef ds:uri="http://schemas.microsoft.com/office/2006/metadata/properties"/>
+    <ds:schemaRef ds:uri="http://schemas.microsoft.com/office/infopath/2007/PartnerControls"/>
+    <ds:schemaRef ds:uri="http://schemas.microsoft.com/sharepoint/v3"/>
+  </ds:schemaRefs>
+</ds:datastoreItem>
+</file>
+
 <file path=docMetadata/LabelInfo.xml><?xml version="1.0" encoding="utf-8"?>
 <clbl:labelList xmlns:clbl="http://schemas.microsoft.com/office/2020/mipLabelMetadata">
   <clbl:label id="{14b77578-9773-42d5-8507-251ca2dc2b06}" enabled="0" method="" siteId="{14b77578-9773-42d5-8507-251ca2dc2b06}" removed="1"/>

</xml_diff>